<commit_message>
etl and feature engineering
</commit_message>
<xml_diff>
--- a/documentation/Lightweight_IBM Cloud_Garage_Method_for_Data_Science_ADD.docx
+++ b/documentation/Lightweight_IBM Cloud_Garage_Method_for_Data_Science_ADD.docx
@@ -546,6 +546,8 @@
     <w:p>
       <w:pPr>
         <w:pStyle w:val="Heading2"/>
+        <w:spacing w:after="40"/>
+        <w:ind w:left="578" w:hanging="578"/>
         <w:rPr>
           <w:rFonts w:ascii="Univers 45 Light" w:hAnsi="Univers 45 Light"/>
           <w:sz w:val="22"/>
@@ -562,14 +564,252 @@
         <w:t>Data Integration</w:t>
       </w:r>
       <w:bookmarkEnd w:id="4"/>
-      <w:r>
+    </w:p>
+    <w:p>
+      <w:pPr>
+        <w:pStyle w:val="Heading3"/>
+        <w:rPr>
+          <w:rFonts w:ascii="Univers 45 Light" w:hAnsi="Univers 45 Light"/>
+          <w:sz w:val="20"/>
+          <w:lang w:val="en-US" w:eastAsia="en-GB"/>
+        </w:rPr>
+      </w:pPr>
+      <w:r>
+        <w:rPr>
+          <w:rFonts w:ascii="Univers 45 Light" w:hAnsi="Univers 45 Light"/>
+          <w:sz w:val="20"/>
+          <w:lang w:val="en-US" w:eastAsia="en-GB"/>
+        </w:rPr>
+        <w:t>Technology Choice</w:t>
+      </w:r>
+    </w:p>
+    <w:p>
+      <w:pPr>
+        <w:spacing w:after="240"/>
+        <w:rPr>
+          <w:rFonts w:ascii="Univers 45 Light" w:hAnsi="Univers 45 Light"/>
+          <w:sz w:val="20"/>
+          <w:lang w:val="en-US" w:eastAsia="en-GB"/>
+        </w:rPr>
+      </w:pPr>
+      <w:r>
+        <w:rPr>
+          <w:rFonts w:ascii="Univers 45 Light" w:hAnsi="Univers 45 Light"/>
+          <w:sz w:val="20"/>
+          <w:lang w:val="en-US" w:eastAsia="en-GB"/>
+        </w:rPr>
+        <w:t>There are m</w:t>
+      </w:r>
+      <w:r>
+        <w:rPr>
+          <w:rFonts w:ascii="Univers 45 Light" w:hAnsi="Univers 45 Light"/>
+          <w:sz w:val="20"/>
+          <w:lang w:val="en-US" w:eastAsia="en-GB"/>
+        </w:rPr>
+        <w:t>any options to consider when we</w:t>
+      </w:r>
+      <w:r>
+        <w:rPr>
+          <w:rFonts w:ascii="Univers 45 Light" w:hAnsi="Univers 45 Light"/>
+          <w:sz w:val="20"/>
+          <w:lang w:val="en-US" w:eastAsia="en-GB"/>
+        </w:rPr>
+        <w:t xml:space="preserve"> process the tokens from a corpus of text. These are some of the questions you might want to ask</w:t>
+      </w:r>
+      <w:r>
+        <w:rPr>
+          <w:rFonts w:ascii="Univers 45 Light" w:hAnsi="Univers 45 Light"/>
+          <w:sz w:val="20"/>
+          <w:lang w:val="en-US" w:eastAsia="en-GB"/>
+        </w:rPr>
+        <w:t xml:space="preserve">: </w:t>
+      </w:r>
+      <w:r>
+        <w:rPr>
+          <w:rFonts w:ascii="Univers 45 Light" w:hAnsi="Univers 45 Light"/>
+          <w:sz w:val="20"/>
+          <w:lang w:val="en-US" w:eastAsia="en-GB"/>
+        </w:rPr>
+        <w:t>Which stop words do I include?</w:t>
+      </w:r>
+      <w:r>
+        <w:rPr>
+          <w:rFonts w:ascii="Univers 45 Light" w:hAnsi="Univers 45 Light"/>
+          <w:sz w:val="20"/>
+          <w:lang w:val="en-US" w:eastAsia="en-GB"/>
+        </w:rPr>
+        <w:t xml:space="preserve"> </w:t>
+      </w:r>
+      <w:r>
+        <w:rPr>
+          <w:rFonts w:ascii="Univers 45 Light" w:hAnsi="Univers 45 Light"/>
+          <w:sz w:val="20"/>
+          <w:lang w:val="en-US" w:eastAsia="en-GB"/>
+        </w:rPr>
+        <w:t>Which stemmer/lemmatizer is best?</w:t>
+      </w:r>
+      <w:r>
+        <w:rPr>
+          <w:rFonts w:ascii="Univers 45 Light" w:hAnsi="Univers 45 Light"/>
+          <w:sz w:val="20"/>
+          <w:lang w:val="en-US" w:eastAsia="en-GB"/>
+        </w:rPr>
+        <w:t xml:space="preserve"> </w:t>
+      </w:r>
+      <w:r>
+        <w:rPr>
+          <w:rFonts w:ascii="Univers 45 Light" w:hAnsi="Univers 45 Light"/>
+          <w:sz w:val="20"/>
+          <w:lang w:val="en-US" w:eastAsia="en-GB"/>
+        </w:rPr>
+        <w:t>Which n-grams do I include?</w:t>
+      </w:r>
+      <w:r>
+        <w:rPr>
+          <w:rFonts w:ascii="Univers 45 Light" w:hAnsi="Univers 45 Light"/>
+          <w:sz w:val="20"/>
+          <w:lang w:val="en-US" w:eastAsia="en-GB"/>
+        </w:rPr>
+        <w:t xml:space="preserve"> </w:t>
+      </w:r>
+      <w:r>
+        <w:rPr>
+          <w:rFonts w:ascii="Univers 45 Light" w:hAnsi="Univers 45 Light"/>
+          <w:sz w:val="20"/>
+          <w:lang w:val="en-US" w:eastAsia="en-GB"/>
+        </w:rPr>
+        <w:t>Do I filter based on frequency min an max?</w:t>
+      </w:r>
+      <w:r>
+        <w:rPr>
+          <w:rFonts w:ascii="Univers 45 Light" w:hAnsi="Univers 45 Light"/>
+          <w:sz w:val="20"/>
+          <w:lang w:val="en-US" w:eastAsia="en-GB"/>
+        </w:rPr>
+        <w:t xml:space="preserve"> </w:t>
+      </w:r>
+      <w:r>
+        <w:rPr>
+          <w:rFonts w:ascii="Univers 45 Light" w:hAnsi="Univers 45 Light"/>
+          <w:sz w:val="20"/>
+          <w:lang w:val="en-US" w:eastAsia="en-GB"/>
+        </w:rPr>
+        <w:t>There are many ways to process tokens (words, dates, emojis etc).</w:t>
+      </w:r>
+      <w:r>
+        <w:rPr>
+          <w:rFonts w:ascii="Univers 45 Light" w:hAnsi="Univers 45 Light"/>
+          <w:sz w:val="20"/>
+          <w:lang w:val="en-US" w:eastAsia="en-GB"/>
+        </w:rPr>
+        <w:t xml:space="preserve"> I used NLTK python package where tokens </w:t>
+      </w:r>
+      <w:r>
+        <w:rPr>
+          <w:rFonts w:ascii="Univers 45 Light" w:hAnsi="Univers 45 Light"/>
+          <w:sz w:val="20"/>
+          <w:lang w:val="en-US" w:eastAsia="en-GB"/>
+        </w:rPr>
+        <w:t>are modified via stemming or lemmatization</w:t>
+      </w:r>
+      <w:r>
+        <w:rPr>
+          <w:rFonts w:ascii="Univers 45 Light" w:hAnsi="Univers 45 Light"/>
+          <w:sz w:val="20"/>
+          <w:lang w:val="en-US" w:eastAsia="en-GB"/>
+        </w:rPr>
+        <w:t>.</w:t>
+      </w:r>
+    </w:p>
+    <w:p>
+      <w:pPr>
+        <w:pStyle w:val="Heading3"/>
+        <w:rPr>
+          <w:rFonts w:ascii="Univers 45 Light" w:hAnsi="Univers 45 Light"/>
+          <w:sz w:val="20"/>
+          <w:lang w:val="en-US" w:eastAsia="en-GB"/>
+        </w:rPr>
+      </w:pPr>
+      <w:r>
+        <w:rPr>
+          <w:rFonts w:ascii="Univers 45 Light" w:hAnsi="Univers 45 Light"/>
+          <w:sz w:val="20"/>
+          <w:lang w:val="en-US" w:eastAsia="en-GB"/>
+        </w:rPr>
+        <w:t>Justification</w:t>
+      </w:r>
+    </w:p>
+    <w:p>
+      <w:pPr>
+        <w:spacing w:after="240"/>
+        <w:rPr>
+          <w:rFonts w:ascii="Univers 45 Light" w:hAnsi="Univers 45 Light"/>
+          <w:sz w:val="20"/>
+          <w:lang w:val="en-US" w:eastAsia="en-GB"/>
+        </w:rPr>
+      </w:pPr>
+      <w:r>
+        <w:rPr>
+          <w:rFonts w:ascii="Univers 45 Light" w:hAnsi="Univers 45 Light"/>
+          <w:sz w:val="20"/>
+          <w:lang w:val="en-US" w:eastAsia="en-GB"/>
+        </w:rPr>
+        <w:t xml:space="preserve">NLTK </w:t>
+      </w:r>
+      <w:r>
+        <w:rPr>
+          <w:rFonts w:ascii="Univers 45 Light" w:hAnsi="Univers 45 Light"/>
+          <w:sz w:val="20"/>
+          <w:lang w:val="en-US" w:eastAsia="en-GB"/>
+        </w:rPr>
+        <w:t xml:space="preserve">python package </w:t>
+      </w:r>
+      <w:r>
+        <w:rPr>
+          <w:rFonts w:ascii="Univers 45 Light" w:hAnsi="Univers 45 Light"/>
+          <w:sz w:val="20"/>
+          <w:lang w:val="en-US" w:eastAsia="en-GB"/>
+        </w:rPr>
+        <w:t>is often used to pre-process text data be</w:t>
+      </w:r>
+      <w:r>
+        <w:rPr>
+          <w:rFonts w:ascii="Univers 45 Light" w:hAnsi="Univers 45 Light"/>
+          <w:sz w:val="20"/>
+          <w:lang w:val="en-US" w:eastAsia="en-GB"/>
+        </w:rPr>
+        <w:t>fore the tokens are vectorized.</w:t>
+      </w:r>
+    </w:p>
+    <w:p>
+      <w:pPr>
+        <w:pStyle w:val="Heading2"/>
+        <w:spacing w:after="40"/>
+        <w:ind w:left="578" w:hanging="578"/>
         <w:rPr>
           <w:rFonts w:ascii="Univers 45 Light" w:hAnsi="Univers 45 Light"/>
           <w:sz w:val="22"/>
           <w:lang w:val="en-US" w:eastAsia="en-GB"/>
         </w:rPr>
-        <w:t xml:space="preserve"> </w:t>
-      </w:r>
+      </w:pPr>
+      <w:bookmarkStart w:id="5" w:name="_Toc521456008"/>
+      <w:r>
+        <w:rPr>
+          <w:rFonts w:ascii="Univers 45 Light" w:hAnsi="Univers 45 Light"/>
+          <w:sz w:val="22"/>
+          <w:lang w:val="en-US" w:eastAsia="en-GB"/>
+        </w:rPr>
+        <w:t>D</w:t>
+      </w:r>
+      <w:r>
+        <w:rPr>
+          <w:rFonts w:ascii="Univers 45 Light" w:hAnsi="Univers 45 Light"/>
+          <w:sz w:val="22"/>
+          <w:lang w:val="en-US" w:eastAsia="en-GB"/>
+        </w:rPr>
+        <w:t>ata Repository</w:t>
+      </w:r>
+      <w:bookmarkEnd w:id="5"/>
     </w:p>
     <w:p>
       <w:pPr>
@@ -591,6 +831,123 @@
     </w:p>
     <w:p>
       <w:pPr>
+        <w:spacing w:after="240"/>
+        <w:rPr>
+          <w:rFonts w:ascii="Univers 45 Light" w:hAnsi="Univers 45 Light"/>
+          <w:sz w:val="20"/>
+          <w:lang w:val="en-US" w:eastAsia="en-GB"/>
+        </w:rPr>
+      </w:pPr>
+      <w:r>
+        <w:rPr>
+          <w:rFonts w:ascii="Univers 45 Light" w:hAnsi="Univers 45 Light"/>
+          <w:sz w:val="20"/>
+          <w:lang w:val="en-US" w:eastAsia="en-GB"/>
+        </w:rPr>
+        <w:t>ETL stores the data in npz format after NLTK processing in the local directory</w:t>
+      </w:r>
+      <w:r>
+        <w:rPr>
+          <w:rFonts w:ascii="Univers 45 Light" w:hAnsi="Univers 45 Light"/>
+          <w:sz w:val="20"/>
+          <w:lang w:val="en-US" w:eastAsia="en-GB"/>
+        </w:rPr>
+        <w:t>.</w:t>
+      </w:r>
+    </w:p>
+    <w:p>
+      <w:pPr>
+        <w:pStyle w:val="Heading3"/>
+        <w:rPr>
+          <w:rFonts w:ascii="Univers 45 Light" w:hAnsi="Univers 45 Light"/>
+          <w:sz w:val="20"/>
+          <w:lang w:val="en-US" w:eastAsia="en-GB"/>
+        </w:rPr>
+      </w:pPr>
+      <w:r>
+        <w:rPr>
+          <w:rFonts w:ascii="Univers 45 Light" w:hAnsi="Univers 45 Light"/>
+          <w:sz w:val="20"/>
+          <w:lang w:val="en-US" w:eastAsia="en-GB"/>
+        </w:rPr>
+        <w:t>Justification</w:t>
+      </w:r>
+    </w:p>
+    <w:p>
+      <w:pPr>
+        <w:spacing w:after="240"/>
+        <w:rPr>
+          <w:rFonts w:ascii="Univers 45 Light" w:hAnsi="Univers 45 Light"/>
+          <w:sz w:val="20"/>
+          <w:lang w:val="en-US" w:eastAsia="en-GB"/>
+        </w:rPr>
+      </w:pPr>
+      <w:r>
+        <w:rPr>
+          <w:rFonts w:ascii="Univers 45 Light" w:hAnsi="Univers 45 Light"/>
+          <w:sz w:val="20"/>
+          <w:lang w:val="en-US" w:eastAsia="en-GB"/>
+        </w:rPr>
+        <w:t>Having the dataset in a clean format speeds up the process. The dataset in this format could be directly used for feature engineering and mo</w:t>
+      </w:r>
+      <w:r>
+        <w:rPr>
+          <w:rFonts w:ascii="Univers 45 Light" w:hAnsi="Univers 45 Light"/>
+          <w:sz w:val="20"/>
+          <w:lang w:val="en-US" w:eastAsia="en-GB"/>
+        </w:rPr>
+        <w:t>deling. Once the original data source is updated a new version of the file is needed.</w:t>
+      </w:r>
+    </w:p>
+    <w:p>
+      <w:pPr>
+        <w:pStyle w:val="Heading2"/>
+        <w:rPr>
+          <w:rFonts w:ascii="Univers 45 Light" w:hAnsi="Univers 45 Light"/>
+          <w:sz w:val="22"/>
+          <w:lang w:val="en-US" w:eastAsia="en-GB"/>
+        </w:rPr>
+      </w:pPr>
+      <w:bookmarkStart w:id="6" w:name="_Toc521456011"/>
+      <w:r>
+        <w:rPr>
+          <w:rFonts w:ascii="Univers 45 Light" w:hAnsi="Univers 45 Light"/>
+          <w:sz w:val="22"/>
+          <w:lang w:val="en-US" w:eastAsia="en-GB"/>
+        </w:rPr>
+        <w:t>Discovery and Exploration</w:t>
+      </w:r>
+      <w:bookmarkEnd w:id="6"/>
+    </w:p>
+    <w:p>
+      <w:pPr>
+        <w:rPr>
+          <w:rFonts w:ascii="Univers 45 Light" w:hAnsi="Univers 45 Light"/>
+          <w:sz w:val="20"/>
+          <w:lang w:val="en-US" w:eastAsia="en-GB"/>
+        </w:rPr>
+      </w:pPr>
+    </w:p>
+    <w:p>
+      <w:pPr>
+        <w:pStyle w:val="Heading3"/>
+        <w:rPr>
+          <w:rFonts w:ascii="Univers 45 Light" w:hAnsi="Univers 45 Light"/>
+          <w:sz w:val="20"/>
+          <w:lang w:val="en-US" w:eastAsia="en-GB"/>
+        </w:rPr>
+      </w:pPr>
+      <w:r>
+        <w:rPr>
+          <w:rFonts w:ascii="Univers 45 Light" w:hAnsi="Univers 45 Light"/>
+          <w:sz w:val="20"/>
+          <w:lang w:val="en-US" w:eastAsia="en-GB"/>
+        </w:rPr>
+        <w:t>Technology Choice</w:t>
+      </w:r>
+    </w:p>
+    <w:p>
+      <w:pPr>
         <w:rPr>
           <w:rFonts w:ascii="Univers 45 Light" w:hAnsi="Univers 45 Light"/>
           <w:sz w:val="20"/>
@@ -605,17 +962,17 @@
         </w:rPr>
         <w:t>Please describe what technology you have defined here. Please justify below, why. In case this component is not needed justify below.</w:t>
       </w:r>
-      <w:bookmarkStart w:id="5" w:name="_GoBack"/>
-      <w:bookmarkEnd w:id="5"/>
-    </w:p>
-    <w:p>
-      <w:pPr>
-        <w:rPr>
-          <w:rFonts w:ascii="Univers 45 Light" w:hAnsi="Univers 45 Light"/>
-          <w:sz w:val="20"/>
-          <w:lang w:val="en-US" w:eastAsia="en-GB"/>
-        </w:rPr>
-      </w:pPr>
+    </w:p>
+    <w:p>
+      <w:pPr>
+        <w:rPr>
+          <w:rFonts w:ascii="Univers 45 Light" w:hAnsi="Univers 45 Light"/>
+          <w:sz w:val="20"/>
+          <w:lang w:val="en-US" w:eastAsia="en-GB"/>
+        </w:rPr>
+      </w:pPr>
+      <w:bookmarkStart w:id="7" w:name="_GoBack"/>
+      <w:bookmarkEnd w:id="7"/>
     </w:p>
     <w:p>
       <w:pPr>
@@ -679,24 +1036,143 @@
           <w:lang w:val="en-US" w:eastAsia="en-GB"/>
         </w:rPr>
       </w:pPr>
-      <w:bookmarkStart w:id="6" w:name="_Toc521456008"/>
+      <w:bookmarkStart w:id="8" w:name="_Toc521456013"/>
       <w:r>
         <w:rPr>
           <w:rFonts w:ascii="Univers 45 Light" w:hAnsi="Univers 45 Light"/>
           <w:sz w:val="22"/>
           <w:lang w:val="en-US" w:eastAsia="en-GB"/>
         </w:rPr>
-        <w:t>D</w:t>
-      </w:r>
-      <w:r>
+        <w:t>Actionable Insights</w:t>
+      </w:r>
+      <w:bookmarkEnd w:id="8"/>
+    </w:p>
+    <w:p>
+      <w:pPr>
+        <w:rPr>
+          <w:rFonts w:ascii="Univers 45 Light" w:hAnsi="Univers 45 Light"/>
+          <w:sz w:val="20"/>
+          <w:lang w:val="en-US" w:eastAsia="en-GB"/>
+        </w:rPr>
+      </w:pPr>
+    </w:p>
+    <w:p>
+      <w:pPr>
+        <w:pStyle w:val="Heading3"/>
+        <w:rPr>
+          <w:rFonts w:ascii="Univers 45 Light" w:hAnsi="Univers 45 Light"/>
+          <w:sz w:val="20"/>
+          <w:lang w:val="en-US" w:eastAsia="en-GB"/>
+        </w:rPr>
+      </w:pPr>
+      <w:r>
+        <w:rPr>
+          <w:rFonts w:ascii="Univers 45 Light" w:hAnsi="Univers 45 Light"/>
+          <w:sz w:val="20"/>
+          <w:lang w:val="en-US" w:eastAsia="en-GB"/>
+        </w:rPr>
+        <w:t>Technology Choice</w:t>
+      </w:r>
+    </w:p>
+    <w:p>
+      <w:pPr>
+        <w:rPr>
+          <w:rFonts w:ascii="Univers 45 Light" w:hAnsi="Univers 45 Light"/>
+          <w:sz w:val="20"/>
+          <w:lang w:val="en-US" w:eastAsia="en-GB"/>
+        </w:rPr>
+      </w:pPr>
+      <w:r>
+        <w:rPr>
+          <w:rFonts w:ascii="Univers 45 Light" w:hAnsi="Univers 45 Light"/>
+          <w:sz w:val="20"/>
+          <w:lang w:val="en-US" w:eastAsia="en-GB"/>
+        </w:rPr>
+        <w:t>Please describe what technology you have defined here. Please justify below, why. In case this component is not needed justify below.</w:t>
+      </w:r>
+    </w:p>
+    <w:p>
+      <w:pPr>
+        <w:rPr>
+          <w:rFonts w:ascii="Univers 45 Light" w:hAnsi="Univers 45 Light"/>
+          <w:sz w:val="20"/>
+          <w:lang w:val="en-US" w:eastAsia="en-GB"/>
+        </w:rPr>
+      </w:pPr>
+    </w:p>
+    <w:p>
+      <w:pPr>
+        <w:pStyle w:val="Heading3"/>
+        <w:rPr>
+          <w:rFonts w:ascii="Univers 45 Light" w:hAnsi="Univers 45 Light"/>
+          <w:sz w:val="20"/>
+          <w:lang w:val="en-US" w:eastAsia="en-GB"/>
+        </w:rPr>
+      </w:pPr>
+      <w:r>
+        <w:rPr>
+          <w:rFonts w:ascii="Univers 45 Light" w:hAnsi="Univers 45 Light"/>
+          <w:sz w:val="20"/>
+          <w:lang w:val="en-US" w:eastAsia="en-GB"/>
+        </w:rPr>
+        <w:t>Justification</w:t>
+      </w:r>
+    </w:p>
+    <w:p>
+      <w:pPr>
+        <w:rPr>
+          <w:rFonts w:ascii="Univers 45 Light" w:hAnsi="Univers 45 Light"/>
+          <w:sz w:val="20"/>
+          <w:lang w:val="en-US" w:eastAsia="en-GB"/>
+        </w:rPr>
+      </w:pPr>
+      <w:r>
+        <w:rPr>
+          <w:rFonts w:ascii="Univers 45 Light" w:hAnsi="Univers 45 Light"/>
+          <w:sz w:val="20"/>
+          <w:lang w:val="en-US" w:eastAsia="en-GB"/>
+        </w:rPr>
+        <w:t>Please justify your technology choices here.</w:t>
+      </w:r>
+    </w:p>
+    <w:p>
+      <w:pPr>
+        <w:rPr>
+          <w:rFonts w:ascii="Univers 45 Light" w:hAnsi="Univers 45 Light"/>
+          <w:sz w:val="20"/>
+          <w:lang w:val="en-US" w:eastAsia="en-GB"/>
+        </w:rPr>
+      </w:pPr>
+    </w:p>
+    <w:p>
+      <w:pPr>
+        <w:rPr>
+          <w:rFonts w:ascii="Univers 45 Light" w:hAnsi="Univers 45 Light"/>
+          <w:sz w:val="20"/>
+          <w:lang w:val="en-US" w:eastAsia="en-GB"/>
+        </w:rPr>
+      </w:pPr>
+    </w:p>
+    <w:p>
+      <w:pPr>
+        <w:pStyle w:val="Heading2"/>
         <w:rPr>
           <w:rFonts w:ascii="Univers 45 Light" w:hAnsi="Univers 45 Light"/>
           <w:sz w:val="22"/>
           <w:lang w:val="en-US" w:eastAsia="en-GB"/>
         </w:rPr>
-        <w:t>ata Repository</w:t>
-      </w:r>
-      <w:bookmarkEnd w:id="6"/>
+      </w:pPr>
+      <w:bookmarkStart w:id="9" w:name="_Toc521456017"/>
+      <w:r>
+        <w:rPr>
+          <w:rFonts w:ascii="Univers 45 Light" w:hAnsi="Univers 45 Light"/>
+          <w:sz w:val="22"/>
+          <w:lang w:val="en-US" w:eastAsia="en-GB"/>
+        </w:rPr>
+        <w:lastRenderedPageBreak/>
+        <w:t>Applications / Data Products</w:t>
+      </w:r>
+      <w:bookmarkEnd w:id="9"/>
     </w:p>
     <w:p>
       <w:pPr>
@@ -722,384 +1198,6 @@
           <w:sz w:val="20"/>
           <w:lang w:val="en-US" w:eastAsia="en-GB"/>
         </w:rPr>
-        <w:t>Technology Choice</w:t>
-      </w:r>
-    </w:p>
-    <w:p>
-      <w:pPr>
-        <w:rPr>
-          <w:rFonts w:ascii="Univers 45 Light" w:hAnsi="Univers 45 Light"/>
-          <w:sz w:val="20"/>
-          <w:lang w:val="en-US" w:eastAsia="en-GB"/>
-        </w:rPr>
-      </w:pPr>
-      <w:r>
-        <w:rPr>
-          <w:rFonts w:ascii="Univers 45 Light" w:hAnsi="Univers 45 Light"/>
-          <w:sz w:val="20"/>
-          <w:lang w:val="en-US" w:eastAsia="en-GB"/>
-        </w:rPr>
-        <w:t>Please describe what technology you have defined here. Please justify below, why. In case this component is not needed justify below.</w:t>
-      </w:r>
-    </w:p>
-    <w:p>
-      <w:pPr>
-        <w:rPr>
-          <w:rFonts w:ascii="Univers 45 Light" w:hAnsi="Univers 45 Light"/>
-          <w:sz w:val="20"/>
-          <w:lang w:val="en-US" w:eastAsia="en-GB"/>
-        </w:rPr>
-      </w:pPr>
-    </w:p>
-    <w:p>
-      <w:pPr>
-        <w:pStyle w:val="Heading3"/>
-        <w:rPr>
-          <w:rFonts w:ascii="Univers 45 Light" w:hAnsi="Univers 45 Light"/>
-          <w:sz w:val="20"/>
-          <w:lang w:val="en-US" w:eastAsia="en-GB"/>
-        </w:rPr>
-      </w:pPr>
-      <w:r>
-        <w:rPr>
-          <w:rFonts w:ascii="Univers 45 Light" w:hAnsi="Univers 45 Light"/>
-          <w:sz w:val="20"/>
-          <w:lang w:val="en-US" w:eastAsia="en-GB"/>
-        </w:rPr>
-        <w:t>Justification</w:t>
-      </w:r>
-    </w:p>
-    <w:p>
-      <w:pPr>
-        <w:rPr>
-          <w:rFonts w:ascii="Univers 45 Light" w:hAnsi="Univers 45 Light"/>
-          <w:sz w:val="20"/>
-          <w:lang w:val="en-US" w:eastAsia="en-GB"/>
-        </w:rPr>
-      </w:pPr>
-      <w:r>
-        <w:rPr>
-          <w:rFonts w:ascii="Univers 45 Light" w:hAnsi="Univers 45 Light"/>
-          <w:sz w:val="20"/>
-          <w:lang w:val="en-US" w:eastAsia="en-GB"/>
-        </w:rPr>
-        <w:t>Please justify your technology choices here.</w:t>
-      </w:r>
-    </w:p>
-    <w:p>
-      <w:pPr>
-        <w:rPr>
-          <w:rFonts w:ascii="Univers 45 Light" w:hAnsi="Univers 45 Light"/>
-          <w:sz w:val="20"/>
-          <w:lang w:val="en-US" w:eastAsia="en-GB"/>
-        </w:rPr>
-      </w:pPr>
-    </w:p>
-    <w:p>
-      <w:pPr>
-        <w:pStyle w:val="Heading2"/>
-        <w:rPr>
-          <w:rFonts w:ascii="Univers 45 Light" w:hAnsi="Univers 45 Light"/>
-          <w:sz w:val="22"/>
-          <w:lang w:val="en-US" w:eastAsia="en-GB"/>
-        </w:rPr>
-      </w:pPr>
-      <w:bookmarkStart w:id="7" w:name="_Toc521456011"/>
-      <w:r>
-        <w:rPr>
-          <w:rFonts w:ascii="Univers 45 Light" w:hAnsi="Univers 45 Light"/>
-          <w:sz w:val="22"/>
-          <w:lang w:val="en-US" w:eastAsia="en-GB"/>
-        </w:rPr>
-        <w:t>Discovery and Exploration</w:t>
-      </w:r>
-      <w:bookmarkEnd w:id="7"/>
-      <w:r>
-        <w:rPr>
-          <w:rFonts w:ascii="Univers 45 Light" w:hAnsi="Univers 45 Light"/>
-          <w:sz w:val="22"/>
-          <w:lang w:val="en-US" w:eastAsia="en-GB"/>
-        </w:rPr>
-        <w:t xml:space="preserve"> </w:t>
-      </w:r>
-    </w:p>
-    <w:p>
-      <w:pPr>
-        <w:rPr>
-          <w:rFonts w:ascii="Univers 45 Light" w:hAnsi="Univers 45 Light"/>
-          <w:sz w:val="20"/>
-          <w:lang w:val="en-US" w:eastAsia="en-GB"/>
-        </w:rPr>
-      </w:pPr>
-    </w:p>
-    <w:p>
-      <w:pPr>
-        <w:pStyle w:val="Heading3"/>
-        <w:rPr>
-          <w:rFonts w:ascii="Univers 45 Light" w:hAnsi="Univers 45 Light"/>
-          <w:sz w:val="20"/>
-          <w:lang w:val="en-US" w:eastAsia="en-GB"/>
-        </w:rPr>
-      </w:pPr>
-      <w:r>
-        <w:rPr>
-          <w:rFonts w:ascii="Univers 45 Light" w:hAnsi="Univers 45 Light"/>
-          <w:sz w:val="20"/>
-          <w:lang w:val="en-US" w:eastAsia="en-GB"/>
-        </w:rPr>
-        <w:t>Technology Choice</w:t>
-      </w:r>
-    </w:p>
-    <w:p>
-      <w:pPr>
-        <w:rPr>
-          <w:rFonts w:ascii="Univers 45 Light" w:hAnsi="Univers 45 Light"/>
-          <w:sz w:val="20"/>
-          <w:lang w:val="en-US" w:eastAsia="en-GB"/>
-        </w:rPr>
-      </w:pPr>
-      <w:r>
-        <w:rPr>
-          <w:rFonts w:ascii="Univers 45 Light" w:hAnsi="Univers 45 Light"/>
-          <w:sz w:val="20"/>
-          <w:lang w:val="en-US" w:eastAsia="en-GB"/>
-        </w:rPr>
-        <w:t>Please describe what technology you have defined here. Please justify below, why. In case this component is not needed justify below.</w:t>
-      </w:r>
-    </w:p>
-    <w:p>
-      <w:pPr>
-        <w:rPr>
-          <w:rFonts w:ascii="Univers 45 Light" w:hAnsi="Univers 45 Light"/>
-          <w:sz w:val="20"/>
-          <w:lang w:val="en-US" w:eastAsia="en-GB"/>
-        </w:rPr>
-      </w:pPr>
-    </w:p>
-    <w:p>
-      <w:pPr>
-        <w:pStyle w:val="Heading3"/>
-        <w:rPr>
-          <w:rFonts w:ascii="Univers 45 Light" w:hAnsi="Univers 45 Light"/>
-          <w:sz w:val="20"/>
-          <w:lang w:val="en-US" w:eastAsia="en-GB"/>
-        </w:rPr>
-      </w:pPr>
-      <w:r>
-        <w:rPr>
-          <w:rFonts w:ascii="Univers 45 Light" w:hAnsi="Univers 45 Light"/>
-          <w:sz w:val="20"/>
-          <w:lang w:val="en-US" w:eastAsia="en-GB"/>
-        </w:rPr>
-        <w:t>Justification</w:t>
-      </w:r>
-    </w:p>
-    <w:p>
-      <w:pPr>
-        <w:rPr>
-          <w:rFonts w:ascii="Univers 45 Light" w:hAnsi="Univers 45 Light"/>
-          <w:sz w:val="20"/>
-          <w:lang w:val="en-US" w:eastAsia="en-GB"/>
-        </w:rPr>
-      </w:pPr>
-      <w:r>
-        <w:rPr>
-          <w:rFonts w:ascii="Univers 45 Light" w:hAnsi="Univers 45 Light"/>
-          <w:sz w:val="20"/>
-          <w:lang w:val="en-US" w:eastAsia="en-GB"/>
-        </w:rPr>
-        <w:t>Please justify your technology choices here.</w:t>
-      </w:r>
-    </w:p>
-    <w:p>
-      <w:pPr>
-        <w:rPr>
-          <w:rFonts w:ascii="Univers 45 Light" w:hAnsi="Univers 45 Light"/>
-          <w:sz w:val="20"/>
-          <w:lang w:val="en-US" w:eastAsia="en-GB"/>
-        </w:rPr>
-      </w:pPr>
-    </w:p>
-    <w:p>
-      <w:pPr>
-        <w:rPr>
-          <w:rFonts w:ascii="Univers 45 Light" w:hAnsi="Univers 45 Light"/>
-          <w:sz w:val="20"/>
-          <w:lang w:val="en-US" w:eastAsia="en-GB"/>
-        </w:rPr>
-      </w:pPr>
-    </w:p>
-    <w:p>
-      <w:pPr>
-        <w:pStyle w:val="Heading2"/>
-        <w:rPr>
-          <w:rFonts w:ascii="Univers 45 Light" w:hAnsi="Univers 45 Light"/>
-          <w:sz w:val="22"/>
-          <w:lang w:val="en-US" w:eastAsia="en-GB"/>
-        </w:rPr>
-      </w:pPr>
-      <w:bookmarkStart w:id="8" w:name="_Toc521456013"/>
-      <w:r>
-        <w:rPr>
-          <w:rFonts w:ascii="Univers 45 Light" w:hAnsi="Univers 45 Light"/>
-          <w:sz w:val="22"/>
-          <w:lang w:val="en-US" w:eastAsia="en-GB"/>
-        </w:rPr>
-        <w:t>Actionable Insights</w:t>
-      </w:r>
-      <w:bookmarkEnd w:id="8"/>
-    </w:p>
-    <w:p>
-      <w:pPr>
-        <w:rPr>
-          <w:rFonts w:ascii="Univers 45 Light" w:hAnsi="Univers 45 Light"/>
-          <w:sz w:val="20"/>
-          <w:lang w:val="en-US" w:eastAsia="en-GB"/>
-        </w:rPr>
-      </w:pPr>
-    </w:p>
-    <w:p>
-      <w:pPr>
-        <w:pStyle w:val="Heading3"/>
-        <w:rPr>
-          <w:rFonts w:ascii="Univers 45 Light" w:hAnsi="Univers 45 Light"/>
-          <w:sz w:val="20"/>
-          <w:lang w:val="en-US" w:eastAsia="en-GB"/>
-        </w:rPr>
-      </w:pPr>
-      <w:r>
-        <w:rPr>
-          <w:rFonts w:ascii="Univers 45 Light" w:hAnsi="Univers 45 Light"/>
-          <w:sz w:val="20"/>
-          <w:lang w:val="en-US" w:eastAsia="en-GB"/>
-        </w:rPr>
-        <w:t>Technology Choice</w:t>
-      </w:r>
-    </w:p>
-    <w:p>
-      <w:pPr>
-        <w:rPr>
-          <w:rFonts w:ascii="Univers 45 Light" w:hAnsi="Univers 45 Light"/>
-          <w:sz w:val="20"/>
-          <w:lang w:val="en-US" w:eastAsia="en-GB"/>
-        </w:rPr>
-      </w:pPr>
-      <w:r>
-        <w:rPr>
-          <w:rFonts w:ascii="Univers 45 Light" w:hAnsi="Univers 45 Light"/>
-          <w:sz w:val="20"/>
-          <w:lang w:val="en-US" w:eastAsia="en-GB"/>
-        </w:rPr>
-        <w:t>Please describe what technology you have defined here. Please justify below, why. In case this component is not needed justify below.</w:t>
-      </w:r>
-    </w:p>
-    <w:p>
-      <w:pPr>
-        <w:rPr>
-          <w:rFonts w:ascii="Univers 45 Light" w:hAnsi="Univers 45 Light"/>
-          <w:sz w:val="20"/>
-          <w:lang w:val="en-US" w:eastAsia="en-GB"/>
-        </w:rPr>
-      </w:pPr>
-    </w:p>
-    <w:p>
-      <w:pPr>
-        <w:pStyle w:val="Heading3"/>
-        <w:rPr>
-          <w:rFonts w:ascii="Univers 45 Light" w:hAnsi="Univers 45 Light"/>
-          <w:sz w:val="20"/>
-          <w:lang w:val="en-US" w:eastAsia="en-GB"/>
-        </w:rPr>
-      </w:pPr>
-      <w:r>
-        <w:rPr>
-          <w:rFonts w:ascii="Univers 45 Light" w:hAnsi="Univers 45 Light"/>
-          <w:sz w:val="20"/>
-          <w:lang w:val="en-US" w:eastAsia="en-GB"/>
-        </w:rPr>
-        <w:t>Justification</w:t>
-      </w:r>
-    </w:p>
-    <w:p>
-      <w:pPr>
-        <w:rPr>
-          <w:rFonts w:ascii="Univers 45 Light" w:hAnsi="Univers 45 Light"/>
-          <w:sz w:val="20"/>
-          <w:lang w:val="en-US" w:eastAsia="en-GB"/>
-        </w:rPr>
-      </w:pPr>
-      <w:r>
-        <w:rPr>
-          <w:rFonts w:ascii="Univers 45 Light" w:hAnsi="Univers 45 Light"/>
-          <w:sz w:val="20"/>
-          <w:lang w:val="en-US" w:eastAsia="en-GB"/>
-        </w:rPr>
-        <w:t>Please justify your technology choices here.</w:t>
-      </w:r>
-    </w:p>
-    <w:p>
-      <w:pPr>
-        <w:rPr>
-          <w:rFonts w:ascii="Univers 45 Light" w:hAnsi="Univers 45 Light"/>
-          <w:sz w:val="20"/>
-          <w:lang w:val="en-US" w:eastAsia="en-GB"/>
-        </w:rPr>
-      </w:pPr>
-    </w:p>
-    <w:p>
-      <w:pPr>
-        <w:rPr>
-          <w:rFonts w:ascii="Univers 45 Light" w:hAnsi="Univers 45 Light"/>
-          <w:sz w:val="20"/>
-          <w:lang w:val="en-US" w:eastAsia="en-GB"/>
-        </w:rPr>
-      </w:pPr>
-    </w:p>
-    <w:p>
-      <w:pPr>
-        <w:pStyle w:val="Heading2"/>
-        <w:rPr>
-          <w:rFonts w:ascii="Univers 45 Light" w:hAnsi="Univers 45 Light"/>
-          <w:sz w:val="22"/>
-          <w:lang w:val="en-US" w:eastAsia="en-GB"/>
-        </w:rPr>
-      </w:pPr>
-      <w:bookmarkStart w:id="9" w:name="_Toc521456017"/>
-      <w:r>
-        <w:rPr>
-          <w:rFonts w:ascii="Univers 45 Light" w:hAnsi="Univers 45 Light"/>
-          <w:sz w:val="22"/>
-          <w:lang w:val="en-US" w:eastAsia="en-GB"/>
-        </w:rPr>
-        <w:t>Applications / Data Products</w:t>
-      </w:r>
-      <w:bookmarkEnd w:id="9"/>
-    </w:p>
-    <w:p>
-      <w:pPr>
-        <w:rPr>
-          <w:rFonts w:ascii="Univers 45 Light" w:hAnsi="Univers 45 Light"/>
-          <w:sz w:val="20"/>
-          <w:lang w:val="en-US" w:eastAsia="en-GB"/>
-        </w:rPr>
-      </w:pPr>
-    </w:p>
-    <w:p>
-      <w:pPr>
-        <w:pStyle w:val="Heading3"/>
-        <w:rPr>
-          <w:rFonts w:ascii="Univers 45 Light" w:hAnsi="Univers 45 Light"/>
-          <w:sz w:val="20"/>
-          <w:lang w:val="en-US" w:eastAsia="en-GB"/>
-        </w:rPr>
-      </w:pPr>
-      <w:r>
-        <w:rPr>
-          <w:rFonts w:ascii="Univers 45 Light" w:hAnsi="Univers 45 Light"/>
-          <w:sz w:val="20"/>
-          <w:lang w:val="en-US" w:eastAsia="en-GB"/>
-        </w:rPr>
-        <w:lastRenderedPageBreak/>
         <w:t>Technology Choice</w:t>
       </w:r>
     </w:p>
@@ -3803,7 +3901,7 @@
 </file>
 
 <file path=customXml/itemProps1.xml><?xml version="1.0" encoding="utf-8"?>
-<ds:datastoreItem xmlns:ds="http://schemas.openxmlformats.org/officeDocument/2006/customXml" ds:itemID="{BAC15519-F949-4E3B-B63A-915B6DE6028C}">
+<ds:datastoreItem xmlns:ds="http://schemas.openxmlformats.org/officeDocument/2006/customXml" ds:itemID="{AC1BA2BB-636D-41BB-80CD-D68D863FC9F9}">
   <ds:schemaRefs>
     <ds:schemaRef ds:uri="http://schemas.openxmlformats.org/officeDocument/2006/bibliography"/>
   </ds:schemaRefs>

</xml_diff>

<commit_message>
Model training, evaluation and deployment
</commit_message>
<xml_diff>
--- a/documentation/Lightweight_IBM Cloud_Garage_Method_for_Data_Science_ADD.docx
+++ b/documentation/Lightweight_IBM Cloud_Garage_Method_for_Data_Science_ADD.docx
@@ -678,7 +678,23 @@
           <w:sz w:val="20"/>
           <w:lang w:val="en-US" w:eastAsia="en-GB"/>
         </w:rPr>
-        <w:t>Do I filter based on frequency min an max?</w:t>
+        <w:t>Do I filter based on frequency min an</w:t>
+      </w:r>
+      <w:r>
+        <w:rPr>
+          <w:rFonts w:ascii="Univers 45 Light" w:hAnsi="Univers 45 Light"/>
+          <w:sz w:val="20"/>
+          <w:lang w:val="en-US" w:eastAsia="en-GB"/>
+        </w:rPr>
+        <w:t>d</w:t>
+      </w:r>
+      <w:r>
+        <w:rPr>
+          <w:rFonts w:ascii="Univers 45 Light" w:hAnsi="Univers 45 Light"/>
+          <w:sz w:val="20"/>
+          <w:lang w:val="en-US" w:eastAsia="en-GB"/>
+        </w:rPr>
+        <w:t xml:space="preserve"> max?</w:t>
       </w:r>
       <w:r>
         <w:rPr>
@@ -921,15 +937,6 @@
     </w:p>
     <w:p>
       <w:pPr>
-        <w:rPr>
-          <w:rFonts w:ascii="Univers 45 Light" w:hAnsi="Univers 45 Light"/>
-          <w:sz w:val="20"/>
-          <w:lang w:val="en-US" w:eastAsia="en-GB"/>
-        </w:rPr>
-      </w:pPr>
-    </w:p>
-    <w:p>
-      <w:pPr>
         <w:pStyle w:val="Heading3"/>
         <w:rPr>
           <w:rFonts w:ascii="Univers 45 Light" w:hAnsi="Univers 45 Light"/>
@@ -948,6 +955,287 @@
     </w:p>
     <w:p>
       <w:pPr>
+        <w:spacing w:after="240"/>
+        <w:rPr>
+          <w:rFonts w:ascii="Univers 45 Light" w:hAnsi="Univers 45 Light"/>
+          <w:sz w:val="20"/>
+          <w:lang w:val="en-US" w:eastAsia="en-GB"/>
+        </w:rPr>
+      </w:pPr>
+      <w:r>
+        <w:rPr>
+          <w:rFonts w:ascii="Univers 45 Light" w:hAnsi="Univers 45 Light"/>
+          <w:sz w:val="20"/>
+          <w:lang w:val="en-US" w:eastAsia="en-GB"/>
+        </w:rPr>
+        <w:t>For the data transformation</w:t>
+      </w:r>
+      <w:r>
+        <w:rPr>
+          <w:rFonts w:ascii="Univers 45 Light" w:hAnsi="Univers 45 Light"/>
+          <w:sz w:val="20"/>
+          <w:lang w:val="en-US" w:eastAsia="en-GB"/>
+        </w:rPr>
+        <w:t>,</w:t>
+      </w:r>
+      <w:r>
+        <w:rPr>
+          <w:rFonts w:ascii="Univers 45 Light" w:hAnsi="Univers 45 Light"/>
+          <w:sz w:val="20"/>
+          <w:lang w:val="en-US" w:eastAsia="en-GB"/>
+        </w:rPr>
+        <w:t xml:space="preserve"> scikit-learn pipeline is used where </w:t>
+      </w:r>
+      <w:r>
+        <w:rPr>
+          <w:rFonts w:ascii="Univers 45 Light" w:hAnsi="Univers 45 Light"/>
+          <w:sz w:val="20"/>
+          <w:lang w:val="en-US" w:eastAsia="en-GB"/>
+        </w:rPr>
+        <w:t>the first step is CountVectorizer followed by TfidfTransformer</w:t>
+      </w:r>
+      <w:r>
+        <w:rPr>
+          <w:rFonts w:ascii="Univers 45 Light" w:hAnsi="Univers 45 Light"/>
+          <w:sz w:val="20"/>
+          <w:lang w:val="en-US" w:eastAsia="en-GB"/>
+        </w:rPr>
+        <w:t>. Finally, dimensionality reduction techniques are applied using the L</w:t>
+      </w:r>
+      <w:r>
+        <w:rPr>
+          <w:rFonts w:ascii="Univers 45 Light" w:hAnsi="Univers 45 Light"/>
+          <w:sz w:val="20"/>
+          <w:lang w:val="en-US" w:eastAsia="en-GB"/>
+        </w:rPr>
+        <w:t>atentDirichletAllocation</w:t>
+      </w:r>
+      <w:r>
+        <w:rPr>
+          <w:rFonts w:ascii="Univers 45 Light" w:hAnsi="Univers 45 Light"/>
+          <w:sz w:val="20"/>
+          <w:lang w:val="en-US" w:eastAsia="en-GB"/>
+        </w:rPr>
+        <w:t xml:space="preserve"> model from scikit-learn package.</w:t>
+      </w:r>
+      <w:r>
+        <w:rPr>
+          <w:rFonts w:ascii="Univers 45 Light" w:hAnsi="Univers 45 Light"/>
+          <w:sz w:val="20"/>
+          <w:lang w:val="en-US" w:eastAsia="en-GB"/>
+        </w:rPr>
+        <w:t xml:space="preserve"> For visualization, TSNE model from scikit-learn was used.</w:t>
+      </w:r>
+    </w:p>
+    <w:p>
+      <w:pPr>
+        <w:pStyle w:val="Heading3"/>
+        <w:rPr>
+          <w:rFonts w:ascii="Univers 45 Light" w:hAnsi="Univers 45 Light"/>
+          <w:sz w:val="20"/>
+          <w:lang w:val="en-US" w:eastAsia="en-GB"/>
+        </w:rPr>
+      </w:pPr>
+      <w:r>
+        <w:rPr>
+          <w:rFonts w:ascii="Univers 45 Light" w:hAnsi="Univers 45 Light"/>
+          <w:sz w:val="20"/>
+          <w:lang w:val="en-US" w:eastAsia="en-GB"/>
+        </w:rPr>
+        <w:t>Justification</w:t>
+      </w:r>
+    </w:p>
+    <w:p>
+      <w:pPr>
+        <w:spacing w:after="240"/>
+        <w:rPr>
+          <w:rFonts w:ascii="Univers 45 Light" w:hAnsi="Univers 45 Light"/>
+          <w:sz w:val="20"/>
+          <w:lang w:val="en-US" w:eastAsia="en-GB"/>
+        </w:rPr>
+      </w:pPr>
+      <w:r>
+        <w:rPr>
+          <w:rFonts w:ascii="Univers 45 Light" w:hAnsi="Univers 45 Light"/>
+          <w:sz w:val="20"/>
+          <w:lang w:val="en-US" w:eastAsia="en-GB"/>
+        </w:rPr>
+        <w:t xml:space="preserve">A bag-of-words model is a representation of text. A document or sentence is represented as numeric counts of the individual words, without considering grammar and punctuation. Even the word order is ignored unless you expand your feature matrix with n-grams. We can calculate various measures to characterize the text. The most common type matrix derived from the bag-of-words </w:t>
+      </w:r>
+      <w:r>
+        <w:rPr>
+          <w:rFonts w:ascii="Univers 45 Light" w:hAnsi="Univers 45 Light"/>
+          <w:sz w:val="20"/>
+          <w:lang w:val="en-US" w:eastAsia="en-GB"/>
+        </w:rPr>
+        <w:t xml:space="preserve">is </w:t>
+      </w:r>
+      <w:r>
+        <w:rPr>
+          <w:rFonts w:ascii="Univers 45 Light" w:hAnsi="Univers 45 Light"/>
+          <w:sz w:val="20"/>
+          <w:lang w:val="en-US" w:eastAsia="en-GB"/>
+        </w:rPr>
+        <w:t>representation term frequency (TF), which is the number of times a token appears in the text.</w:t>
+      </w:r>
+      <w:r>
+        <w:rPr>
+          <w:rFonts w:ascii="Univers 45 Light" w:hAnsi="Univers 45 Light"/>
+          <w:sz w:val="20"/>
+          <w:lang w:val="en-US" w:eastAsia="en-GB"/>
+        </w:rPr>
+        <w:t xml:space="preserve"> </w:t>
+      </w:r>
+      <w:r>
+        <w:rPr>
+          <w:rFonts w:ascii="Univers 45 Light" w:hAnsi="Univers 45 Light"/>
+          <w:sz w:val="20"/>
+          <w:lang w:val="en-US" w:eastAsia="en-GB"/>
+        </w:rPr>
+        <w:t>Another useful matrix is the term frequency-inverse document frequency (tf-idf) matrix.</w:t>
+      </w:r>
+      <w:r>
+        <w:rPr>
+          <w:rFonts w:ascii="Univers 45 Light" w:hAnsi="Univers 45 Light"/>
+          <w:sz w:val="20"/>
+          <w:lang w:val="en-US" w:eastAsia="en-GB"/>
+        </w:rPr>
+        <w:t xml:space="preserve"> Scikit-learn python package provides models to implement the text processing as mentioned above. To deal with high dimensional data, dimensionality reduction models from scikit-learn are provided.</w:t>
+      </w:r>
+    </w:p>
+    <w:p>
+      <w:pPr>
+        <w:pStyle w:val="Heading2"/>
+        <w:rPr>
+          <w:rFonts w:ascii="Univers 45 Light" w:hAnsi="Univers 45 Light"/>
+          <w:sz w:val="22"/>
+          <w:lang w:val="en-US" w:eastAsia="en-GB"/>
+        </w:rPr>
+      </w:pPr>
+      <w:bookmarkStart w:id="7" w:name="_Toc521456013"/>
+      <w:r>
+        <w:rPr>
+          <w:rFonts w:ascii="Univers 45 Light" w:hAnsi="Univers 45 Light"/>
+          <w:sz w:val="22"/>
+          <w:lang w:val="en-US" w:eastAsia="en-GB"/>
+        </w:rPr>
+        <w:lastRenderedPageBreak/>
+        <w:t>Actionable Insights</w:t>
+      </w:r>
+      <w:bookmarkEnd w:id="7"/>
+    </w:p>
+    <w:p>
+      <w:pPr>
+        <w:pStyle w:val="Heading3"/>
+        <w:rPr>
+          <w:rFonts w:ascii="Univers 45 Light" w:hAnsi="Univers 45 Light"/>
+          <w:sz w:val="20"/>
+          <w:lang w:val="en-US" w:eastAsia="en-GB"/>
+        </w:rPr>
+      </w:pPr>
+      <w:r>
+        <w:rPr>
+          <w:rFonts w:ascii="Univers 45 Light" w:hAnsi="Univers 45 Light"/>
+          <w:sz w:val="20"/>
+          <w:lang w:val="en-US" w:eastAsia="en-GB"/>
+        </w:rPr>
+        <w:t>Technology Choice</w:t>
+      </w:r>
+    </w:p>
+    <w:p>
+      <w:pPr>
+        <w:spacing w:after="240"/>
+        <w:rPr>
+          <w:rFonts w:ascii="Univers 45 Light" w:hAnsi="Univers 45 Light"/>
+          <w:sz w:val="20"/>
+          <w:lang w:val="en-US" w:eastAsia="en-GB"/>
+        </w:rPr>
+      </w:pPr>
+      <w:r>
+        <w:rPr>
+          <w:rFonts w:ascii="Univers 45 Light" w:hAnsi="Univers 45 Light"/>
+          <w:sz w:val="20"/>
+          <w:lang w:val="en-US" w:eastAsia="en-GB"/>
+        </w:rPr>
+        <w:t>For the modelling different algorithms are explored. Machine learning and statistical models from package scikit-learn in python are used. For deep learning modelling keras package and tensorflow are used.</w:t>
+      </w:r>
+    </w:p>
+    <w:p>
+      <w:pPr>
+        <w:pStyle w:val="Heading3"/>
+        <w:rPr>
+          <w:rFonts w:ascii="Univers 45 Light" w:hAnsi="Univers 45 Light"/>
+          <w:sz w:val="20"/>
+          <w:lang w:val="en-US" w:eastAsia="en-GB"/>
+        </w:rPr>
+      </w:pPr>
+      <w:r>
+        <w:rPr>
+          <w:rFonts w:ascii="Univers 45 Light" w:hAnsi="Univers 45 Light"/>
+          <w:sz w:val="20"/>
+          <w:lang w:val="en-US" w:eastAsia="en-GB"/>
+        </w:rPr>
+        <w:t>Justification</w:t>
+      </w:r>
+    </w:p>
+    <w:p>
+      <w:pPr>
+        <w:spacing w:after="240"/>
+        <w:rPr>
+          <w:rFonts w:ascii="Univers 45 Light" w:hAnsi="Univers 45 Light"/>
+          <w:sz w:val="20"/>
+          <w:lang w:val="en-US" w:eastAsia="en-GB"/>
+        </w:rPr>
+      </w:pPr>
+      <w:r>
+        <w:rPr>
+          <w:rFonts w:ascii="Univers 45 Light" w:hAnsi="Univers 45 Light"/>
+          <w:sz w:val="20"/>
+          <w:lang w:val="en-US" w:eastAsia="en-GB"/>
+        </w:rPr>
+        <w:t>Scikit-learn provides with classes in python to model machine learning applications. In combination with the scikit-learn pipeline class, they allow fast implementations, model comparison and optimal tuning of the models. Keras is the state-of-the-art package for deep learning development. The keras API allows fast development of deep learning applications. For further tuning and customization tensorflow package in python is the best solution.</w:t>
+      </w:r>
+    </w:p>
+    <w:p>
+      <w:pPr>
+        <w:pStyle w:val="Heading2"/>
+        <w:rPr>
+          <w:rFonts w:ascii="Univers 45 Light" w:hAnsi="Univers 45 Light"/>
+          <w:sz w:val="22"/>
+          <w:lang w:val="en-US" w:eastAsia="en-GB"/>
+        </w:rPr>
+      </w:pPr>
+      <w:bookmarkStart w:id="8" w:name="_Toc521456017"/>
+      <w:r>
+        <w:rPr>
+          <w:rFonts w:ascii="Univers 45 Light" w:hAnsi="Univers 45 Light"/>
+          <w:sz w:val="22"/>
+          <w:lang w:val="en-US" w:eastAsia="en-GB"/>
+        </w:rPr>
+        <w:t>Applications / Data Products</w:t>
+      </w:r>
+      <w:bookmarkEnd w:id="8"/>
+    </w:p>
+    <w:p>
+      <w:pPr>
+        <w:pStyle w:val="Heading3"/>
+        <w:rPr>
+          <w:rFonts w:ascii="Univers 45 Light" w:hAnsi="Univers 45 Light"/>
+          <w:sz w:val="20"/>
+          <w:lang w:val="en-US" w:eastAsia="en-GB"/>
+        </w:rPr>
+      </w:pPr>
+      <w:r>
+        <w:rPr>
+          <w:rFonts w:ascii="Univers 45 Light" w:hAnsi="Univers 45 Light"/>
+          <w:sz w:val="20"/>
+          <w:lang w:val="en-US" w:eastAsia="en-GB"/>
+        </w:rPr>
+        <w:t>Technology Choice</w:t>
+      </w:r>
+    </w:p>
+    <w:p>
+      <w:pPr>
         <w:rPr>
           <w:rFonts w:ascii="Univers 45 Light" w:hAnsi="Univers 45 Light"/>
           <w:sz w:val="20"/>
@@ -971,8 +1259,6 @@
           <w:lang w:val="en-US" w:eastAsia="en-GB"/>
         </w:rPr>
       </w:pPr>
-      <w:bookmarkStart w:id="7" w:name="_GoBack"/>
-      <w:bookmarkEnd w:id="7"/>
     </w:p>
     <w:p>
       <w:pPr>
@@ -1026,260 +1312,8 @@
           <w:lang w:val="en-US" w:eastAsia="en-GB"/>
         </w:rPr>
       </w:pPr>
-    </w:p>
-    <w:p>
-      <w:pPr>
-        <w:pStyle w:val="Heading2"/>
-        <w:rPr>
-          <w:rFonts w:ascii="Univers 45 Light" w:hAnsi="Univers 45 Light"/>
-          <w:sz w:val="22"/>
-          <w:lang w:val="en-US" w:eastAsia="en-GB"/>
-        </w:rPr>
-      </w:pPr>
-      <w:bookmarkStart w:id="8" w:name="_Toc521456013"/>
-      <w:r>
-        <w:rPr>
-          <w:rFonts w:ascii="Univers 45 Light" w:hAnsi="Univers 45 Light"/>
-          <w:sz w:val="22"/>
-          <w:lang w:val="en-US" w:eastAsia="en-GB"/>
-        </w:rPr>
-        <w:t>Actionable Insights</w:t>
-      </w:r>
-      <w:bookmarkEnd w:id="8"/>
-    </w:p>
-    <w:p>
-      <w:pPr>
-        <w:rPr>
-          <w:rFonts w:ascii="Univers 45 Light" w:hAnsi="Univers 45 Light"/>
-          <w:sz w:val="20"/>
-          <w:lang w:val="en-US" w:eastAsia="en-GB"/>
-        </w:rPr>
-      </w:pPr>
-    </w:p>
-    <w:p>
-      <w:pPr>
-        <w:pStyle w:val="Heading3"/>
-        <w:rPr>
-          <w:rFonts w:ascii="Univers 45 Light" w:hAnsi="Univers 45 Light"/>
-          <w:sz w:val="20"/>
-          <w:lang w:val="en-US" w:eastAsia="en-GB"/>
-        </w:rPr>
-      </w:pPr>
-      <w:r>
-        <w:rPr>
-          <w:rFonts w:ascii="Univers 45 Light" w:hAnsi="Univers 45 Light"/>
-          <w:sz w:val="20"/>
-          <w:lang w:val="en-US" w:eastAsia="en-GB"/>
-        </w:rPr>
-        <w:t>Technology Choice</w:t>
-      </w:r>
-    </w:p>
-    <w:p>
-      <w:pPr>
-        <w:rPr>
-          <w:rFonts w:ascii="Univers 45 Light" w:hAnsi="Univers 45 Light"/>
-          <w:sz w:val="20"/>
-          <w:lang w:val="en-US" w:eastAsia="en-GB"/>
-        </w:rPr>
-      </w:pPr>
-      <w:r>
-        <w:rPr>
-          <w:rFonts w:ascii="Univers 45 Light" w:hAnsi="Univers 45 Light"/>
-          <w:sz w:val="20"/>
-          <w:lang w:val="en-US" w:eastAsia="en-GB"/>
-        </w:rPr>
-        <w:t>Please describe what technology you have defined here. Please justify below, why. In case this component is not needed justify below.</w:t>
-      </w:r>
-    </w:p>
-    <w:p>
-      <w:pPr>
-        <w:rPr>
-          <w:rFonts w:ascii="Univers 45 Light" w:hAnsi="Univers 45 Light"/>
-          <w:sz w:val="20"/>
-          <w:lang w:val="en-US" w:eastAsia="en-GB"/>
-        </w:rPr>
-      </w:pPr>
-    </w:p>
-    <w:p>
-      <w:pPr>
-        <w:pStyle w:val="Heading3"/>
-        <w:rPr>
-          <w:rFonts w:ascii="Univers 45 Light" w:hAnsi="Univers 45 Light"/>
-          <w:sz w:val="20"/>
-          <w:lang w:val="en-US" w:eastAsia="en-GB"/>
-        </w:rPr>
-      </w:pPr>
-      <w:r>
-        <w:rPr>
-          <w:rFonts w:ascii="Univers 45 Light" w:hAnsi="Univers 45 Light"/>
-          <w:sz w:val="20"/>
-          <w:lang w:val="en-US" w:eastAsia="en-GB"/>
-        </w:rPr>
-        <w:t>Justification</w:t>
-      </w:r>
-    </w:p>
-    <w:p>
-      <w:pPr>
-        <w:rPr>
-          <w:rFonts w:ascii="Univers 45 Light" w:hAnsi="Univers 45 Light"/>
-          <w:sz w:val="20"/>
-          <w:lang w:val="en-US" w:eastAsia="en-GB"/>
-        </w:rPr>
-      </w:pPr>
-      <w:r>
-        <w:rPr>
-          <w:rFonts w:ascii="Univers 45 Light" w:hAnsi="Univers 45 Light"/>
-          <w:sz w:val="20"/>
-          <w:lang w:val="en-US" w:eastAsia="en-GB"/>
-        </w:rPr>
-        <w:t>Please justify your technology choices here.</w:t>
-      </w:r>
-    </w:p>
-    <w:p>
-      <w:pPr>
-        <w:rPr>
-          <w:rFonts w:ascii="Univers 45 Light" w:hAnsi="Univers 45 Light"/>
-          <w:sz w:val="20"/>
-          <w:lang w:val="en-US" w:eastAsia="en-GB"/>
-        </w:rPr>
-      </w:pPr>
-    </w:p>
-    <w:p>
-      <w:pPr>
-        <w:rPr>
-          <w:rFonts w:ascii="Univers 45 Light" w:hAnsi="Univers 45 Light"/>
-          <w:sz w:val="20"/>
-          <w:lang w:val="en-US" w:eastAsia="en-GB"/>
-        </w:rPr>
-      </w:pPr>
-    </w:p>
-    <w:p>
-      <w:pPr>
-        <w:pStyle w:val="Heading2"/>
-        <w:rPr>
-          <w:rFonts w:ascii="Univers 45 Light" w:hAnsi="Univers 45 Light"/>
-          <w:sz w:val="22"/>
-          <w:lang w:val="en-US" w:eastAsia="en-GB"/>
-        </w:rPr>
-      </w:pPr>
-      <w:bookmarkStart w:id="9" w:name="_Toc521456017"/>
-      <w:r>
-        <w:rPr>
-          <w:rFonts w:ascii="Univers 45 Light" w:hAnsi="Univers 45 Light"/>
-          <w:sz w:val="22"/>
-          <w:lang w:val="en-US" w:eastAsia="en-GB"/>
-        </w:rPr>
-        <w:lastRenderedPageBreak/>
-        <w:t>Applications / Data Products</w:t>
-      </w:r>
+      <w:bookmarkStart w:id="9" w:name="_GoBack"/>
       <w:bookmarkEnd w:id="9"/>
-    </w:p>
-    <w:p>
-      <w:pPr>
-        <w:rPr>
-          <w:rFonts w:ascii="Univers 45 Light" w:hAnsi="Univers 45 Light"/>
-          <w:sz w:val="20"/>
-          <w:lang w:val="en-US" w:eastAsia="en-GB"/>
-        </w:rPr>
-      </w:pPr>
-    </w:p>
-    <w:p>
-      <w:pPr>
-        <w:pStyle w:val="Heading3"/>
-        <w:rPr>
-          <w:rFonts w:ascii="Univers 45 Light" w:hAnsi="Univers 45 Light"/>
-          <w:sz w:val="20"/>
-          <w:lang w:val="en-US" w:eastAsia="en-GB"/>
-        </w:rPr>
-      </w:pPr>
-      <w:r>
-        <w:rPr>
-          <w:rFonts w:ascii="Univers 45 Light" w:hAnsi="Univers 45 Light"/>
-          <w:sz w:val="20"/>
-          <w:lang w:val="en-US" w:eastAsia="en-GB"/>
-        </w:rPr>
-        <w:t>Technology Choice</w:t>
-      </w:r>
-    </w:p>
-    <w:p>
-      <w:pPr>
-        <w:rPr>
-          <w:rFonts w:ascii="Univers 45 Light" w:hAnsi="Univers 45 Light"/>
-          <w:sz w:val="20"/>
-          <w:lang w:val="en-US" w:eastAsia="en-GB"/>
-        </w:rPr>
-      </w:pPr>
-      <w:r>
-        <w:rPr>
-          <w:rFonts w:ascii="Univers 45 Light" w:hAnsi="Univers 45 Light"/>
-          <w:sz w:val="20"/>
-          <w:lang w:val="en-US" w:eastAsia="en-GB"/>
-        </w:rPr>
-        <w:t>Please describe what technology you have defined here. Please justify below, why. In case this component is not needed justify below.</w:t>
-      </w:r>
-    </w:p>
-    <w:p>
-      <w:pPr>
-        <w:rPr>
-          <w:rFonts w:ascii="Univers 45 Light" w:hAnsi="Univers 45 Light"/>
-          <w:sz w:val="20"/>
-          <w:lang w:val="en-US" w:eastAsia="en-GB"/>
-        </w:rPr>
-      </w:pPr>
-    </w:p>
-    <w:p>
-      <w:pPr>
-        <w:pStyle w:val="Heading3"/>
-        <w:rPr>
-          <w:rFonts w:ascii="Univers 45 Light" w:hAnsi="Univers 45 Light"/>
-          <w:sz w:val="20"/>
-          <w:lang w:val="en-US" w:eastAsia="en-GB"/>
-        </w:rPr>
-      </w:pPr>
-      <w:r>
-        <w:rPr>
-          <w:rFonts w:ascii="Univers 45 Light" w:hAnsi="Univers 45 Light"/>
-          <w:sz w:val="20"/>
-          <w:lang w:val="en-US" w:eastAsia="en-GB"/>
-        </w:rPr>
-        <w:t>Justification</w:t>
-      </w:r>
-    </w:p>
-    <w:p>
-      <w:pPr>
-        <w:rPr>
-          <w:rFonts w:ascii="Univers 45 Light" w:hAnsi="Univers 45 Light"/>
-          <w:sz w:val="20"/>
-          <w:lang w:val="en-US" w:eastAsia="en-GB"/>
-        </w:rPr>
-      </w:pPr>
-      <w:r>
-        <w:rPr>
-          <w:rFonts w:ascii="Univers 45 Light" w:hAnsi="Univers 45 Light"/>
-          <w:sz w:val="20"/>
-          <w:lang w:val="en-US" w:eastAsia="en-GB"/>
-        </w:rPr>
-        <w:t>Please justify your technology choices here.</w:t>
-      </w:r>
-    </w:p>
-    <w:p>
-      <w:pPr>
-        <w:rPr>
-          <w:rFonts w:ascii="Univers 45 Light" w:hAnsi="Univers 45 Light"/>
-          <w:sz w:val="20"/>
-          <w:lang w:val="en-US" w:eastAsia="en-GB"/>
-        </w:rPr>
-      </w:pPr>
-    </w:p>
-    <w:p>
-      <w:pPr>
-        <w:ind w:left="360"/>
-        <w:rPr>
-          <w:rFonts w:ascii="Univers 45 Light" w:hAnsi="Univers 45 Light"/>
-          <w:sz w:val="20"/>
-          <w:lang w:val="en-US" w:eastAsia="en-GB"/>
-        </w:rPr>
-      </w:pPr>
     </w:p>
     <w:p>
       <w:pPr>
@@ -3901,7 +3935,7 @@
 </file>
 
 <file path=customXml/itemProps1.xml><?xml version="1.0" encoding="utf-8"?>
-<ds:datastoreItem xmlns:ds="http://schemas.openxmlformats.org/officeDocument/2006/customXml" ds:itemID="{AC1BA2BB-636D-41BB-80CD-D68D863FC9F9}">
+<ds:datastoreItem xmlns:ds="http://schemas.openxmlformats.org/officeDocument/2006/customXml" ds:itemID="{6BC5CF70-20E0-4FCD-9207-CA442D37D746}">
   <ds:schemaRefs>
     <ds:schemaRef ds:uri="http://schemas.openxmlformats.org/officeDocument/2006/bibliography"/>
   </ds:schemaRefs>

</xml_diff>